<commit_message>
Update Restaurant management system_Final-Report.docx
</commit_message>
<xml_diff>
--- a/Project Final Submission/Restaurant management system_Final-Report.docx
+++ b/Project Final Submission/Restaurant management system_Final-Report.docx
@@ -11,6 +11,8 @@
           <w:bCs/>
         </w:rPr>
       </w:pPr>
+      <w:bookmarkStart w:id="0" w:name="_GoBack"/>
+      <w:bookmarkEnd w:id="0"/>
       <w:r>
         <w:rPr>
           <w:b/>
@@ -36,13 +38,8 @@
       <w:r>
         <w:t xml:space="preserve">                            </w:t>
       </w:r>
-      <w:proofErr w:type="spellStart"/>
-      <w:r>
-        <w:t>Laiba</w:t>
-      </w:r>
-      <w:proofErr w:type="spellEnd"/>
-      <w:r>
-        <w:t xml:space="preserve"> Fatima Khan </w:t>
+      <w:r>
+        <w:t xml:space="preserve">Laiba Fatima Khan </w:t>
       </w:r>
       <w:r>
         <w:tab/>
@@ -67,13 +64,8 @@
         <w:t xml:space="preserve">           </w:t>
       </w:r>
       <w:r>
-        <w:t xml:space="preserve">Muhammad </w:t>
-      </w:r>
-      <w:proofErr w:type="spellStart"/>
-      <w:r>
-        <w:t>Shahzain</w:t>
-      </w:r>
-      <w:proofErr w:type="spellEnd"/>
+        <w:t>Muhammad Shahzain</w:t>
+      </w:r>
       <w:r>
         <w:tab/>
       </w:r>
@@ -361,23 +353,7 @@
           <w:noProof/>
           <w:szCs w:val="28"/>
         </w:rPr>
-        <w:t xml:space="preserve"> Handling Orders</w:t>
-      </w:r>
-      <w:r>
-        <w:rPr>
-          <w:rFonts w:cs="Arial"/>
-          <w:noProof/>
-          <w:szCs w:val="28"/>
-        </w:rPr>
-        <w:t>………………………………………………………………………</w:t>
-      </w:r>
-      <w:r>
-        <w:rPr>
-          <w:rFonts w:cs="Arial"/>
-          <w:noProof/>
-          <w:szCs w:val="28"/>
-        </w:rPr>
-        <w:t>…..</w:t>
+        <w:t xml:space="preserve"> Handling Orders…………………………………………………………………………..</w:t>
       </w:r>
     </w:p>
     <w:p>
@@ -399,23 +375,7 @@
           <w:noProof/>
           <w:szCs w:val="28"/>
         </w:rPr>
-        <w:t xml:space="preserve">    1.2.1 Adding Orders</w:t>
-      </w:r>
-      <w:r>
-        <w:rPr>
-          <w:rFonts w:cs="Arial"/>
-          <w:noProof/>
-          <w:szCs w:val="28"/>
-        </w:rPr>
-        <w:t>………………………………………………………………………</w:t>
-      </w:r>
-      <w:r>
-        <w:rPr>
-          <w:rFonts w:cs="Arial"/>
-          <w:noProof/>
-          <w:szCs w:val="28"/>
-        </w:rPr>
-        <w:t>…</w:t>
+        <w:t xml:space="preserve">    1.2.1 Adding Orders…………………………………………………………………………</w:t>
       </w:r>
     </w:p>
     <w:p>
@@ -437,39 +397,7 @@
           <w:noProof/>
           <w:szCs w:val="28"/>
         </w:rPr>
-        <w:t xml:space="preserve">    1.2.2</w:t>
-      </w:r>
-      <w:r>
-        <w:rPr>
-          <w:rFonts w:cs="Arial"/>
-          <w:noProof/>
-          <w:szCs w:val="28"/>
-        </w:rPr>
-        <w:t xml:space="preserve"> </w:t>
-      </w:r>
-      <w:r>
-        <w:rPr>
-          <w:rFonts w:cs="Arial"/>
-          <w:noProof/>
-          <w:szCs w:val="28"/>
-        </w:rPr>
-        <w:t>Search</w:t>
-      </w:r>
-      <w:r>
-        <w:rPr>
-          <w:rFonts w:cs="Arial"/>
-          <w:noProof/>
-          <w:szCs w:val="28"/>
-        </w:rPr>
-        <w:t xml:space="preserve"> Orders………………………………………………………………………</w:t>
-      </w:r>
-      <w:r>
-        <w:rPr>
-          <w:rFonts w:cs="Arial"/>
-          <w:noProof/>
-          <w:szCs w:val="28"/>
-        </w:rPr>
-        <w:t>…</w:t>
+        <w:t xml:space="preserve">    1.2.2 Search Orders…………………………………………………………………………</w:t>
       </w:r>
     </w:p>
     <w:p>
@@ -521,31 +449,7 @@
           <w:noProof/>
           <w:szCs w:val="28"/>
         </w:rPr>
-        <w:t xml:space="preserve">    1.3</w:t>
-      </w:r>
-      <w:r>
-        <w:rPr>
-          <w:rFonts w:cs="Arial"/>
-          <w:noProof/>
-          <w:szCs w:val="28"/>
-        </w:rPr>
-        <w:t xml:space="preserve">.1 Adding </w:t>
-      </w:r>
-      <w:r>
-        <w:rPr>
-          <w:rFonts w:cs="Arial"/>
-          <w:noProof/>
-          <w:szCs w:val="28"/>
-        </w:rPr>
-        <w:t>Staff</w:t>
-      </w:r>
-      <w:r>
-        <w:rPr>
-          <w:rFonts w:cs="Arial"/>
-          <w:noProof/>
-          <w:szCs w:val="28"/>
-        </w:rPr>
-        <w:t>…………………………………………………………………………</w:t>
+        <w:t xml:space="preserve">    1.3.1 Adding Staff…………………………………………………………………………</w:t>
       </w:r>
     </w:p>
     <w:p>
@@ -567,39 +471,7 @@
           <w:noProof/>
           <w:szCs w:val="28"/>
         </w:rPr>
-        <w:t xml:space="preserve">    </w:t>
-      </w:r>
-      <w:r>
-        <w:rPr>
-          <w:rFonts w:cs="Arial"/>
-          <w:noProof/>
-          <w:szCs w:val="28"/>
-        </w:rPr>
-        <w:t>1.3</w:t>
-      </w:r>
-      <w:r>
-        <w:rPr>
-          <w:rFonts w:cs="Arial"/>
-          <w:noProof/>
-          <w:szCs w:val="28"/>
-        </w:rPr>
-        <w:t xml:space="preserve">.2 Search </w:t>
-      </w:r>
-      <w:r>
-        <w:rPr>
-          <w:rFonts w:cs="Arial"/>
-          <w:noProof/>
-          <w:szCs w:val="28"/>
-        </w:rPr>
-        <w:t>Staff</w:t>
-      </w:r>
-      <w:r>
-        <w:rPr>
-          <w:rFonts w:cs="Arial"/>
-          <w:noProof/>
-          <w:szCs w:val="28"/>
-        </w:rPr>
-        <w:t>…………………………………………………………………………</w:t>
+        <w:t xml:space="preserve">    1.3.2 Search Staff…………………………………………………………………………</w:t>
       </w:r>
     </w:p>
     <w:p>
@@ -672,6 +544,7 @@
         <w:r>
           <w:rPr>
             <w:noProof/>
+            <w:webHidden/>
           </w:rPr>
         </w:r>
         <w:r>
@@ -806,7 +679,7 @@
           <w:szCs w:val="40"/>
         </w:rPr>
       </w:pPr>
-      <w:bookmarkStart w:id="0" w:name="_Toc24645581"/>
+      <w:bookmarkStart w:id="1" w:name="_Toc24645581"/>
       <w:r>
         <w:rPr>
           <w:sz w:val="40"/>
@@ -815,7 +688,7 @@
         <w:lastRenderedPageBreak/>
         <w:t xml:space="preserve">About </w:t>
       </w:r>
-      <w:bookmarkEnd w:id="0"/>
+      <w:bookmarkEnd w:id="1"/>
       <w:r>
         <w:rPr>
           <w:sz w:val="40"/>
@@ -1373,35 +1246,14 @@
           <w:sz w:val="40"/>
           <w:szCs w:val="40"/>
         </w:rPr>
-        <w:t>1</w:t>
+        <w:t>1   Login</w:t>
       </w:r>
       <w:r>
         <w:rPr>
           <w:sz w:val="40"/>
           <w:szCs w:val="40"/>
         </w:rPr>
-        <w:t xml:space="preserve">   </w:t>
-      </w:r>
-      <w:r>
-        <w:rPr>
-          <w:sz w:val="40"/>
-          <w:szCs w:val="40"/>
-        </w:rPr>
-        <w:t>Login</w:t>
-      </w:r>
-      <w:r>
-        <w:rPr>
-          <w:sz w:val="40"/>
-          <w:szCs w:val="40"/>
-        </w:rPr>
-        <w:t xml:space="preserve"> &amp; </w:t>
-      </w:r>
-      <w:r>
-        <w:rPr>
-          <w:sz w:val="40"/>
-          <w:szCs w:val="40"/>
-        </w:rPr>
-        <w:t>Main Menu</w:t>
+        <w:t xml:space="preserve"> &amp; Main Menu</w:t>
       </w:r>
     </w:p>
     <w:tbl>
@@ -1474,7 +1326,7 @@
                 <w:sz w:val="28"/>
                 <w:szCs w:val="28"/>
               </w:rPr>
-              <w:t xml:space="preserve">Once the system has started, a window </w:t>
+              <w:t xml:space="preserve">Once the system has started, a window greets the user asking for the username and password. Through this, we enforce the authorization utility of the software. The window is shown in Figure 1. </w:t>
             </w:r>
             <w:r>
               <w:rPr>
@@ -1484,37 +1336,7 @@
                 <w:sz w:val="28"/>
                 <w:szCs w:val="28"/>
               </w:rPr>
-              <w:t>greets the user</w:t>
-            </w:r>
-            <w:r>
-              <w:rPr>
-                <w:rFonts w:asciiTheme="minorBidi" w:hAnsiTheme="minorBidi"/>
-                <w:bCs/>
-                <w:color w:val="484848"/>
-                <w:sz w:val="28"/>
-                <w:szCs w:val="28"/>
-              </w:rPr>
-              <w:t xml:space="preserve"> asking for the username and password. Through this, we enforce the authorization utility of the software. The window is shown in Figure 1. </w:t>
-            </w:r>
-            <w:r>
-              <w:rPr>
-                <w:rFonts w:asciiTheme="minorBidi" w:hAnsiTheme="minorBidi"/>
-                <w:bCs/>
-                <w:color w:val="484848"/>
-                <w:sz w:val="28"/>
-                <w:szCs w:val="28"/>
-              </w:rPr>
-              <w:t>On logging in, the user will face a simple inter</w:t>
-            </w:r>
-            <w:r>
-              <w:rPr>
-                <w:rFonts w:asciiTheme="minorBidi" w:hAnsiTheme="minorBidi"/>
-                <w:bCs/>
-                <w:color w:val="484848"/>
-                <w:sz w:val="28"/>
-                <w:szCs w:val="28"/>
-              </w:rPr>
-              <w:t>face that shows the different abilities of the system. This window is shown in Figure 2.</w:t>
+              <w:t>On logging in, the user will face a simple interface that shows the different abilities of the system. This window is shown in Figure 2.</w:t>
             </w:r>
           </w:p>
           <w:p>
@@ -1903,13 +1725,7 @@
                               <w:rPr>
                                 <w:rStyle w:val="Emphasis"/>
                               </w:rPr>
-                              <w:t>Menu</w:t>
-                            </w:r>
-                            <w:r>
-                              <w:rPr>
-                                <w:rStyle w:val="Emphasis"/>
-                              </w:rPr>
-                              <w:t xml:space="preserve"> window</w:t>
+                              <w:t>Menu window</w:t>
                             </w:r>
                             <w:r>
                               <w:rPr>
@@ -1973,13 +1789,7 @@
                         <w:rPr>
                           <w:rStyle w:val="Emphasis"/>
                         </w:rPr>
-                        <w:t>Menu</w:t>
-                      </w:r>
-                      <w:r>
-                        <w:rPr>
-                          <w:rStyle w:val="Emphasis"/>
-                        </w:rPr>
-                        <w:t xml:space="preserve"> window</w:t>
+                        <w:t>Menu window</w:t>
                       </w:r>
                       <w:r>
                         <w:rPr>
@@ -2233,14 +2043,7 @@
           <w:sz w:val="40"/>
           <w:szCs w:val="40"/>
         </w:rPr>
-        <w:t>2</w:t>
-      </w:r>
-      <w:r>
-        <w:rPr>
-          <w:sz w:val="40"/>
-          <w:szCs w:val="40"/>
-        </w:rPr>
-        <w:t xml:space="preserve">   </w:t>
+        <w:t xml:space="preserve">2   </w:t>
       </w:r>
       <w:r>
         <w:rPr>
@@ -2396,19 +2199,7 @@
         <w:rPr>
           <w:szCs w:val="32"/>
         </w:rPr>
-        <w:t>2</w:t>
-      </w:r>
-      <w:r>
-        <w:rPr>
-          <w:szCs w:val="32"/>
-        </w:rPr>
-        <w:t>.1</w:t>
-      </w:r>
-      <w:r>
-        <w:rPr>
-          <w:szCs w:val="32"/>
-        </w:rPr>
-        <w:t xml:space="preserve">   </w:t>
+        <w:t xml:space="preserve">2.1   </w:t>
       </w:r>
       <w:r>
         <w:rPr>
@@ -2493,7 +2284,7 @@
                 <w:sz w:val="28"/>
                 <w:szCs w:val="28"/>
               </w:rPr>
-              <w:t xml:space="preserve">This sub-section explores the interface provided by the system to handle orders. All the functionality related to orders, whether it may be adding orders or viewing information related to the orders, is described. </w:t>
+              <w:t xml:space="preserve">The interface to add orders is shown in Figure 3. As visible, adding an order will require the id of the staff member taking and serving the order. After that, the food items and their quantity included in the order are put in. These items are then displayed in the following box to give an overview of the order. A separate box is dedicated to inputting the details of the customer placing the order. </w:t>
             </w:r>
           </w:p>
           <w:p>
@@ -2528,8 +2319,148 @@
         <w:rPr>
           <w:noProof/>
         </w:rPr>
+        <mc:AlternateContent>
+          <mc:Choice Requires="wps">
+            <w:drawing>
+              <wp:anchor distT="0" distB="0" distL="114300" distR="114300" simplePos="0" relativeHeight="251671552" behindDoc="0" locked="0" layoutInCell="1" allowOverlap="1" wp14:anchorId="0D5D8E24" wp14:editId="5922A676">
+                <wp:simplePos x="0" y="0"/>
+                <wp:positionH relativeFrom="margin">
+                  <wp:posOffset>5135525</wp:posOffset>
+                </wp:positionH>
+                <wp:positionV relativeFrom="paragraph">
+                  <wp:posOffset>1477926</wp:posOffset>
+                </wp:positionV>
+                <wp:extent cx="1371600" cy="382772"/>
+                <wp:effectExtent l="0" t="0" r="0" b="0"/>
+                <wp:wrapNone/>
+                <wp:docPr id="1" name="Text Box 1"/>
+                <wp:cNvGraphicFramePr/>
+                <a:graphic xmlns:a="http://schemas.openxmlformats.org/drawingml/2006/main">
+                  <a:graphicData uri="http://schemas.microsoft.com/office/word/2010/wordprocessingShape">
+                    <wps:wsp>
+                      <wps:cNvSpPr txBox="1"/>
+                      <wps:spPr>
+                        <a:xfrm>
+                          <a:off x="0" y="0"/>
+                          <a:ext cx="1371600" cy="382772"/>
+                        </a:xfrm>
+                        <a:prstGeom prst="rect">
+                          <a:avLst/>
+                        </a:prstGeom>
+                        <a:solidFill>
+                          <a:prstClr val="white"/>
+                        </a:solidFill>
+                        <a:ln>
+                          <a:noFill/>
+                        </a:ln>
+                      </wps:spPr>
+                      <wps:txbx>
+                        <w:txbxContent>
+                          <w:p>
+                            <w:pPr>
+                              <w:pStyle w:val="Caption"/>
+                              <w:jc w:val="center"/>
+                              <w:rPr>
+                                <w:rStyle w:val="Emphasis"/>
+                              </w:rPr>
+                            </w:pPr>
+                            <w:r>
+                              <w:rPr>
+                                <w:rStyle w:val="Emphasis"/>
+                              </w:rPr>
+                              <w:t xml:space="preserve">Figure </w:t>
+                            </w:r>
+                            <w:r>
+                              <w:rPr>
+                                <w:rStyle w:val="Emphasis"/>
+                              </w:rPr>
+                              <w:t>3</w:t>
+                            </w:r>
+                            <w:r>
+                              <w:rPr>
+                                <w:rStyle w:val="Emphasis"/>
+                              </w:rPr>
+                              <w:t xml:space="preserve">: </w:t>
+                            </w:r>
+                            <w:r>
+                              <w:rPr>
+                                <w:rStyle w:val="Emphasis"/>
+                              </w:rPr>
+                              <w:t>Add Order Window</w:t>
+                            </w:r>
+                          </w:p>
+                        </w:txbxContent>
+                      </wps:txbx>
+                      <wps:bodyPr rot="0" spcFirstLastPara="0" vertOverflow="overflow" horzOverflow="overflow" vert="horz" wrap="square" lIns="0" tIns="0" rIns="0" bIns="0" numCol="1" spcCol="0" rtlCol="0" fromWordArt="0" anchor="t" anchorCtr="0" forceAA="0" compatLnSpc="1">
+                        <a:prstTxWarp prst="textNoShape">
+                          <a:avLst/>
+                        </a:prstTxWarp>
+                        <a:noAutofit/>
+                      </wps:bodyPr>
+                    </wps:wsp>
+                  </a:graphicData>
+                </a:graphic>
+                <wp14:sizeRelH relativeFrom="margin">
+                  <wp14:pctWidth>0</wp14:pctWidth>
+                </wp14:sizeRelH>
+                <wp14:sizeRelV relativeFrom="margin">
+                  <wp14:pctHeight>0</wp14:pctHeight>
+                </wp14:sizeRelV>
+              </wp:anchor>
+            </w:drawing>
+          </mc:Choice>
+          <mc:Fallback>
+            <w:pict>
+              <v:shape w14:anchorId="0D5D8E24" id="Text Box 1" o:spid="_x0000_s1029" type="#_x0000_t202" style="position:absolute;margin-left:404.35pt;margin-top:116.35pt;width:108pt;height:30.15pt;z-index:251671552;visibility:visible;mso-wrap-style:square;mso-width-percent:0;mso-height-percent:0;mso-wrap-distance-left:9pt;mso-wrap-distance-top:0;mso-wrap-distance-right:9pt;mso-wrap-distance-bottom:0;mso-position-horizontal:absolute;mso-position-horizontal-relative:margin;mso-position-vertical:absolute;mso-position-vertical-relative:text;mso-width-percent:0;mso-height-percent:0;mso-width-relative:margin;mso-height-relative:margin;v-text-anchor:top" o:gfxdata="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" stroked="f">
+                <v:textbox inset="0,0,0,0">
+                  <w:txbxContent>
+                    <w:p>
+                      <w:pPr>
+                        <w:pStyle w:val="Caption"/>
+                        <w:jc w:val="center"/>
+                        <w:rPr>
+                          <w:rStyle w:val="Emphasis"/>
+                        </w:rPr>
+                      </w:pPr>
+                      <w:r>
+                        <w:rPr>
+                          <w:rStyle w:val="Emphasis"/>
+                        </w:rPr>
+                        <w:t xml:space="preserve">Figure </w:t>
+                      </w:r>
+                      <w:r>
+                        <w:rPr>
+                          <w:rStyle w:val="Emphasis"/>
+                        </w:rPr>
+                        <w:t>3</w:t>
+                      </w:r>
+                      <w:r>
+                        <w:rPr>
+                          <w:rStyle w:val="Emphasis"/>
+                        </w:rPr>
+                        <w:t xml:space="preserve">: </w:t>
+                      </w:r>
+                      <w:r>
+                        <w:rPr>
+                          <w:rStyle w:val="Emphasis"/>
+                        </w:rPr>
+                        <w:t>Add Order Window</w:t>
+                      </w:r>
+                    </w:p>
+                  </w:txbxContent>
+                </v:textbox>
+                <w10:wrap anchorx="margin"/>
+              </v:shape>
+            </w:pict>
+          </mc:Fallback>
+        </mc:AlternateContent>
+      </w:r>
+      <w:r>
+        <w:rPr>
+          <w:noProof/>
+        </w:rPr>
         <w:drawing>
-          <wp:inline distT="0" distB="0" distL="0" distR="0" wp14:anchorId="587784FB" wp14:editId="7C356AF2">
+          <wp:inline distT="0" distB="0" distL="0" distR="0" wp14:anchorId="173E3CF1" wp14:editId="49B4A2B9">
             <wp:extent cx="4883150" cy="3417570"/>
             <wp:effectExtent l="0" t="0" r="0" b="0"/>
             <wp:docPr id="2" name="Picture 2"/>
@@ -2656,6 +2587,146 @@
                 <w:b/>
               </w:rPr>
             </w:pPr>
+            <w:r>
+              <w:rPr>
+                <w:noProof/>
+              </w:rPr>
+              <mc:AlternateContent>
+                <mc:Choice Requires="wps">
+                  <w:drawing>
+                    <wp:anchor distT="0" distB="0" distL="114300" distR="114300" simplePos="0" relativeHeight="251667456" behindDoc="0" locked="0" layoutInCell="1" allowOverlap="1" wp14:anchorId="3D34900A" wp14:editId="24869D7C">
+                      <wp:simplePos x="0" y="0"/>
+                      <wp:positionH relativeFrom="margin">
+                        <wp:posOffset>79730</wp:posOffset>
+                      </wp:positionH>
+                      <wp:positionV relativeFrom="paragraph">
+                        <wp:posOffset>3067331</wp:posOffset>
+                      </wp:positionV>
+                      <wp:extent cx="1382233" cy="457200"/>
+                      <wp:effectExtent l="0" t="0" r="8890" b="0"/>
+                      <wp:wrapNone/>
+                      <wp:docPr id="3" name="Text Box 3"/>
+                      <wp:cNvGraphicFramePr/>
+                      <a:graphic xmlns:a="http://schemas.openxmlformats.org/drawingml/2006/main">
+                        <a:graphicData uri="http://schemas.microsoft.com/office/word/2010/wordprocessingShape">
+                          <wps:wsp>
+                            <wps:cNvSpPr txBox="1"/>
+                            <wps:spPr>
+                              <a:xfrm>
+                                <a:off x="0" y="0"/>
+                                <a:ext cx="1382233" cy="457200"/>
+                              </a:xfrm>
+                              <a:prstGeom prst="rect">
+                                <a:avLst/>
+                              </a:prstGeom>
+                              <a:solidFill>
+                                <a:prstClr val="white"/>
+                              </a:solidFill>
+                              <a:ln>
+                                <a:noFill/>
+                              </a:ln>
+                            </wps:spPr>
+                            <wps:txbx>
+                              <w:txbxContent>
+                                <w:p>
+                                  <w:pPr>
+                                    <w:pStyle w:val="Caption"/>
+                                    <w:jc w:val="center"/>
+                                    <w:rPr>
+                                      <w:rStyle w:val="Emphasis"/>
+                                    </w:rPr>
+                                  </w:pPr>
+                                  <w:r>
+                                    <w:rPr>
+                                      <w:rStyle w:val="Emphasis"/>
+                                    </w:rPr>
+                                    <w:t xml:space="preserve">Figure </w:t>
+                                  </w:r>
+                                  <w:r>
+                                    <w:rPr>
+                                      <w:rStyle w:val="Emphasis"/>
+                                    </w:rPr>
+                                    <w:t>4</w:t>
+                                  </w:r>
+                                  <w:r>
+                                    <w:rPr>
+                                      <w:rStyle w:val="Emphasis"/>
+                                    </w:rPr>
+                                    <w:t xml:space="preserve">: </w:t>
+                                  </w:r>
+                                  <w:r>
+                                    <w:rPr>
+                                      <w:rStyle w:val="Emphasis"/>
+                                    </w:rPr>
+                                    <w:t>Search Order Window</w:t>
+                                  </w:r>
+                                </w:p>
+                              </w:txbxContent>
+                            </wps:txbx>
+                            <wps:bodyPr rot="0" spcFirstLastPara="0" vertOverflow="overflow" horzOverflow="overflow" vert="horz" wrap="square" lIns="0" tIns="0" rIns="0" bIns="0" numCol="1" spcCol="0" rtlCol="0" fromWordArt="0" anchor="t" anchorCtr="0" forceAA="0" compatLnSpc="1">
+                              <a:prstTxWarp prst="textNoShape">
+                                <a:avLst/>
+                              </a:prstTxWarp>
+                              <a:noAutofit/>
+                            </wps:bodyPr>
+                          </wps:wsp>
+                        </a:graphicData>
+                      </a:graphic>
+                      <wp14:sizeRelH relativeFrom="margin">
+                        <wp14:pctWidth>0</wp14:pctWidth>
+                      </wp14:sizeRelH>
+                      <wp14:sizeRelV relativeFrom="margin">
+                        <wp14:pctHeight>0</wp14:pctHeight>
+                      </wp14:sizeRelV>
+                    </wp:anchor>
+                  </w:drawing>
+                </mc:Choice>
+                <mc:Fallback>
+                  <w:pict>
+                    <v:shape w14:anchorId="3D34900A" id="Text Box 3" o:spid="_x0000_s1030" type="#_x0000_t202" style="position:absolute;margin-left:6.3pt;margin-top:241.5pt;width:108.85pt;height:36pt;z-index:251667456;visibility:visible;mso-wrap-style:square;mso-width-percent:0;mso-height-percent:0;mso-wrap-distance-left:9pt;mso-wrap-distance-top:0;mso-wrap-distance-right:9pt;mso-wrap-distance-bottom:0;mso-position-horizontal:absolute;mso-position-horizontal-relative:margin;mso-position-vertical:absolute;mso-position-vertical-relative:text;mso-width-percent:0;mso-height-percent:0;mso-width-relative:margin;mso-height-relative:margin;v-text-anchor:top" o:gfxdata="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" stroked="f">
+                      <v:textbox inset="0,0,0,0">
+                        <w:txbxContent>
+                          <w:p>
+                            <w:pPr>
+                              <w:pStyle w:val="Caption"/>
+                              <w:jc w:val="center"/>
+                              <w:rPr>
+                                <w:rStyle w:val="Emphasis"/>
+                              </w:rPr>
+                            </w:pPr>
+                            <w:r>
+                              <w:rPr>
+                                <w:rStyle w:val="Emphasis"/>
+                              </w:rPr>
+                              <w:t xml:space="preserve">Figure </w:t>
+                            </w:r>
+                            <w:r>
+                              <w:rPr>
+                                <w:rStyle w:val="Emphasis"/>
+                              </w:rPr>
+                              <w:t>4</w:t>
+                            </w:r>
+                            <w:r>
+                              <w:rPr>
+                                <w:rStyle w:val="Emphasis"/>
+                              </w:rPr>
+                              <w:t xml:space="preserve">: </w:t>
+                            </w:r>
+                            <w:r>
+                              <w:rPr>
+                                <w:rStyle w:val="Emphasis"/>
+                              </w:rPr>
+                              <w:t>Search Order Window</w:t>
+                            </w:r>
+                          </w:p>
+                        </w:txbxContent>
+                      </v:textbox>
+                      <w10:wrap anchorx="margin"/>
+                    </v:shape>
+                  </w:pict>
+                </mc:Fallback>
+              </mc:AlternateContent>
+            </w:r>
           </w:p>
         </w:tc>
         <w:tc>
@@ -2701,8 +2772,6 @@
                 <w:szCs w:val="28"/>
               </w:rPr>
             </w:pPr>
-            <w:bookmarkStart w:id="1" w:name="_GoBack"/>
-            <w:bookmarkEnd w:id="1"/>
           </w:p>
           <w:p>
             <w:pPr>
@@ -2720,7 +2789,7 @@
                 <w:noProof/>
               </w:rPr>
               <w:drawing>
-                <wp:inline distT="0" distB="0" distL="0" distR="0" wp14:anchorId="007E9800" wp14:editId="1399EACE">
+                <wp:inline distT="0" distB="0" distL="0" distR="0" wp14:anchorId="732FE21A" wp14:editId="0F01E26E">
                   <wp:extent cx="4904105" cy="3986589"/>
                   <wp:effectExtent l="0" t="0" r="0" b="0"/>
                   <wp:docPr id="8" name="Picture 8"/>
@@ -2836,29 +2905,7 @@
           <w:sz w:val="40"/>
           <w:szCs w:val="40"/>
         </w:rPr>
-        <w:lastRenderedPageBreak/>
-        <w:t>1.3</w:t>
-      </w:r>
-      <w:r>
-        <w:rPr>
-          <w:sz w:val="40"/>
-          <w:szCs w:val="40"/>
-        </w:rPr>
-        <w:t xml:space="preserve">   Handling </w:t>
-      </w:r>
-      <w:r>
-        <w:rPr>
-          <w:sz w:val="40"/>
-          <w:szCs w:val="40"/>
-        </w:rPr>
-        <w:t>Staff</w:t>
-      </w:r>
-      <w:r>
-        <w:rPr>
-          <w:sz w:val="40"/>
-          <w:szCs w:val="40"/>
-        </w:rPr>
-        <w:t xml:space="preserve"> </w:t>
+        <w:t xml:space="preserve">1.3   Handling Staff </w:t>
       </w:r>
     </w:p>
     <w:tbl>
@@ -3016,7 +3063,7 @@
     <w:tbl>
       <w:tblPr>
         <w:tblStyle w:val="TableGrid"/>
-        <w:tblW w:w="10661" w:type="dxa"/>
+        <w:tblW w:w="10778" w:type="dxa"/>
         <w:tblBorders>
           <w:top w:val="single" w:sz="6" w:space="0" w:color="auto"/>
           <w:left w:val="single" w:sz="6" w:space="0" w:color="auto"/>
@@ -3028,16 +3075,16 @@
         <w:tblLook w:val="04A0" w:firstRow="1" w:lastRow="0" w:firstColumn="1" w:lastColumn="0" w:noHBand="0" w:noVBand="1"/>
       </w:tblPr>
       <w:tblGrid>
-        <w:gridCol w:w="2681"/>
-        <w:gridCol w:w="7980"/>
+        <w:gridCol w:w="2710"/>
+        <w:gridCol w:w="8068"/>
       </w:tblGrid>
       <w:tr>
         <w:trPr>
-          <w:trHeight w:val="783"/>
+          <w:trHeight w:val="802"/>
         </w:trPr>
         <w:tc>
           <w:tcPr>
-            <w:tcW w:w="2681" w:type="dxa"/>
+            <w:tcW w:w="2710" w:type="dxa"/>
             <w:tcBorders>
               <w:top w:val="single" w:sz="24" w:space="0" w:color="auto"/>
               <w:left w:val="nil"/>
@@ -3056,7 +3103,7 @@
         </w:tc>
         <w:tc>
           <w:tcPr>
-            <w:tcW w:w="7980" w:type="dxa"/>
+            <w:tcW w:w="8068" w:type="dxa"/>
             <w:tcBorders>
               <w:top w:val="single" w:sz="24" w:space="0" w:color="auto"/>
               <w:left w:val="nil"/>
@@ -3097,46 +3144,6 @@
                 <w:szCs w:val="28"/>
               </w:rPr>
             </w:pPr>
-            <w:r>
-              <w:rPr>
-                <w:noProof/>
-              </w:rPr>
-              <w:drawing>
-                <wp:inline distT="0" distB="0" distL="0" distR="0" wp14:anchorId="0CD31FDB" wp14:editId="1A79BDB2">
-                  <wp:extent cx="3562350" cy="4086225"/>
-                  <wp:effectExtent l="0" t="0" r="0" b="9525"/>
-                  <wp:docPr id="4" name="Picture 4"/>
-                  <wp:cNvGraphicFramePr>
-                    <a:graphicFrameLocks xmlns:a="http://schemas.openxmlformats.org/drawingml/2006/main" noChangeAspect="1"/>
-                  </wp:cNvGraphicFramePr>
-                  <a:graphic xmlns:a="http://schemas.openxmlformats.org/drawingml/2006/main">
-                    <a:graphicData uri="http://schemas.openxmlformats.org/drawingml/2006/picture">
-                      <pic:pic xmlns:pic="http://schemas.openxmlformats.org/drawingml/2006/picture">
-                        <pic:nvPicPr>
-                          <pic:cNvPr id="1" name=""/>
-                          <pic:cNvPicPr/>
-                        </pic:nvPicPr>
-                        <pic:blipFill>
-                          <a:blip r:embed="rId14"/>
-                          <a:stretch>
-                            <a:fillRect/>
-                          </a:stretch>
-                        </pic:blipFill>
-                        <pic:spPr>
-                          <a:xfrm>
-                            <a:off x="0" y="0"/>
-                            <a:ext cx="3562350" cy="4086225"/>
-                          </a:xfrm>
-                          <a:prstGeom prst="rect">
-                            <a:avLst/>
-                          </a:prstGeom>
-                        </pic:spPr>
-                      </pic:pic>
-                    </a:graphicData>
-                  </a:graphic>
-                </wp:inline>
-              </w:drawing>
-            </w:r>
           </w:p>
           <w:p>
             <w:pPr>
@@ -3153,9 +3160,192 @@
         </w:tc>
       </w:tr>
     </w:tbl>
+    <w:p>
+      <w:r>
+        <w:rPr>
+          <w:noProof/>
+        </w:rPr>
+        <w:lastRenderedPageBreak/>
+        <w:drawing>
+          <wp:inline distT="0" distB="0" distL="0" distR="0" wp14:anchorId="3F539741" wp14:editId="6489216F">
+            <wp:extent cx="3543300" cy="4057650"/>
+            <wp:effectExtent l="0" t="0" r="0" b="0"/>
+            <wp:docPr id="12" name="Picture 12"/>
+            <wp:cNvGraphicFramePr>
+              <a:graphicFrameLocks xmlns:a="http://schemas.openxmlformats.org/drawingml/2006/main" noChangeAspect="1"/>
+            </wp:cNvGraphicFramePr>
+            <a:graphic xmlns:a="http://schemas.openxmlformats.org/drawingml/2006/main">
+              <a:graphicData uri="http://schemas.openxmlformats.org/drawingml/2006/picture">
+                <pic:pic xmlns:pic="http://schemas.openxmlformats.org/drawingml/2006/picture">
+                  <pic:nvPicPr>
+                    <pic:cNvPr id="1" name=""/>
+                    <pic:cNvPicPr/>
+                  </pic:nvPicPr>
+                  <pic:blipFill>
+                    <a:blip r:embed="rId14"/>
+                    <a:stretch>
+                      <a:fillRect/>
+                    </a:stretch>
+                  </pic:blipFill>
+                  <pic:spPr>
+                    <a:xfrm>
+                      <a:off x="0" y="0"/>
+                      <a:ext cx="3543300" cy="4057650"/>
+                    </a:xfrm>
+                    <a:prstGeom prst="rect">
+                      <a:avLst/>
+                    </a:prstGeom>
+                  </pic:spPr>
+                </pic:pic>
+              </a:graphicData>
+            </a:graphic>
+          </wp:inline>
+        </w:drawing>
+      </w:r>
+    </w:p>
     <w:p/>
-    <w:p/>
-    <w:p/>
+    <w:p>
+      <w:r>
+        <w:rPr>
+          <w:noProof/>
+        </w:rPr>
+        <mc:AlternateContent>
+          <mc:Choice Requires="wps">
+            <w:drawing>
+              <wp:anchor distT="0" distB="0" distL="114300" distR="114300" simplePos="0" relativeHeight="251669504" behindDoc="0" locked="0" layoutInCell="1" allowOverlap="1" wp14:anchorId="233982CA" wp14:editId="705B4523">
+                <wp:simplePos x="0" y="0"/>
+                <wp:positionH relativeFrom="margin">
+                  <wp:posOffset>1030870</wp:posOffset>
+                </wp:positionH>
+                <wp:positionV relativeFrom="paragraph">
+                  <wp:posOffset>1550</wp:posOffset>
+                </wp:positionV>
+                <wp:extent cx="1382233" cy="457200"/>
+                <wp:effectExtent l="0" t="0" r="8890" b="0"/>
+                <wp:wrapNone/>
+                <wp:docPr id="5" name="Text Box 5"/>
+                <wp:cNvGraphicFramePr/>
+                <a:graphic xmlns:a="http://schemas.openxmlformats.org/drawingml/2006/main">
+                  <a:graphicData uri="http://schemas.microsoft.com/office/word/2010/wordprocessingShape">
+                    <wps:wsp>
+                      <wps:cNvSpPr txBox="1"/>
+                      <wps:spPr>
+                        <a:xfrm>
+                          <a:off x="0" y="0"/>
+                          <a:ext cx="1382233" cy="457200"/>
+                        </a:xfrm>
+                        <a:prstGeom prst="rect">
+                          <a:avLst/>
+                        </a:prstGeom>
+                        <a:solidFill>
+                          <a:prstClr val="white"/>
+                        </a:solidFill>
+                        <a:ln>
+                          <a:noFill/>
+                        </a:ln>
+                      </wps:spPr>
+                      <wps:txbx>
+                        <w:txbxContent>
+                          <w:p>
+                            <w:pPr>
+                              <w:pStyle w:val="Caption"/>
+                              <w:jc w:val="center"/>
+                              <w:rPr>
+                                <w:rStyle w:val="Emphasis"/>
+                              </w:rPr>
+                            </w:pPr>
+                            <w:r>
+                              <w:rPr>
+                                <w:rStyle w:val="Emphasis"/>
+                              </w:rPr>
+                              <w:t xml:space="preserve">Figure </w:t>
+                            </w:r>
+                            <w:r>
+                              <w:rPr>
+                                <w:rStyle w:val="Emphasis"/>
+                              </w:rPr>
+                              <w:t>5</w:t>
+                            </w:r>
+                            <w:r>
+                              <w:rPr>
+                                <w:rStyle w:val="Emphasis"/>
+                              </w:rPr>
+                              <w:t xml:space="preserve">: </w:t>
+                            </w:r>
+                            <w:r>
+                              <w:rPr>
+                                <w:rStyle w:val="Emphasis"/>
+                              </w:rPr>
+                              <w:t>Add Staff Window</w:t>
+                            </w:r>
+                          </w:p>
+                        </w:txbxContent>
+                      </wps:txbx>
+                      <wps:bodyPr rot="0" spcFirstLastPara="0" vertOverflow="overflow" horzOverflow="overflow" vert="horz" wrap="square" lIns="0" tIns="0" rIns="0" bIns="0" numCol="1" spcCol="0" rtlCol="0" fromWordArt="0" anchor="t" anchorCtr="0" forceAA="0" compatLnSpc="1">
+                        <a:prstTxWarp prst="textNoShape">
+                          <a:avLst/>
+                        </a:prstTxWarp>
+                        <a:noAutofit/>
+                      </wps:bodyPr>
+                    </wps:wsp>
+                  </a:graphicData>
+                </a:graphic>
+                <wp14:sizeRelH relativeFrom="margin">
+                  <wp14:pctWidth>0</wp14:pctWidth>
+                </wp14:sizeRelH>
+                <wp14:sizeRelV relativeFrom="margin">
+                  <wp14:pctHeight>0</wp14:pctHeight>
+                </wp14:sizeRelV>
+              </wp:anchor>
+            </w:drawing>
+          </mc:Choice>
+          <mc:Fallback>
+            <w:pict>
+              <v:shape w14:anchorId="233982CA" id="Text Box 5" o:spid="_x0000_s1031" type="#_x0000_t202" style="position:absolute;margin-left:81.15pt;margin-top:.1pt;width:108.85pt;height:36pt;z-index:251669504;visibility:visible;mso-wrap-style:square;mso-width-percent:0;mso-height-percent:0;mso-wrap-distance-left:9pt;mso-wrap-distance-top:0;mso-wrap-distance-right:9pt;mso-wrap-distance-bottom:0;mso-position-horizontal:absolute;mso-position-horizontal-relative:margin;mso-position-vertical:absolute;mso-position-vertical-relative:text;mso-width-percent:0;mso-height-percent:0;mso-width-relative:margin;mso-height-relative:margin;v-text-anchor:top" o:gfxdata="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" stroked="f">
+                <v:textbox inset="0,0,0,0">
+                  <w:txbxContent>
+                    <w:p>
+                      <w:pPr>
+                        <w:pStyle w:val="Caption"/>
+                        <w:jc w:val="center"/>
+                        <w:rPr>
+                          <w:rStyle w:val="Emphasis"/>
+                        </w:rPr>
+                      </w:pPr>
+                      <w:r>
+                        <w:rPr>
+                          <w:rStyle w:val="Emphasis"/>
+                        </w:rPr>
+                        <w:t xml:space="preserve">Figure </w:t>
+                      </w:r>
+                      <w:r>
+                        <w:rPr>
+                          <w:rStyle w:val="Emphasis"/>
+                        </w:rPr>
+                        <w:t>5</w:t>
+                      </w:r>
+                      <w:r>
+                        <w:rPr>
+                          <w:rStyle w:val="Emphasis"/>
+                        </w:rPr>
+                        <w:t xml:space="preserve">: </w:t>
+                      </w:r>
+                      <w:r>
+                        <w:rPr>
+                          <w:rStyle w:val="Emphasis"/>
+                        </w:rPr>
+                        <w:t>Add Staff Window</w:t>
+                      </w:r>
+                    </w:p>
+                  </w:txbxContent>
+                </v:textbox>
+                <w10:wrap anchorx="margin"/>
+              </v:shape>
+            </w:pict>
+          </mc:Fallback>
+        </mc:AlternateContent>
+      </w:r>
+    </w:p>
     <w:p/>
     <w:p/>
     <w:p/>
@@ -3323,6 +3513,7 @@
         <w:rPr>
           <w:noProof/>
         </w:rPr>
+        <w:lastRenderedPageBreak/>
         <w:drawing>
           <wp:inline distT="0" distB="0" distL="0" distR="0" wp14:anchorId="1A1C42CC" wp14:editId="493B4953">
             <wp:extent cx="4883150" cy="3444875"/>
@@ -3456,7 +3647,7 @@
           <w:rPr>
             <w:noProof/>
           </w:rPr>
-          <w:t>7</w:t>
+          <w:t>1</w:t>
         </w:r>
         <w:r>
           <w:rPr>
@@ -5391,7 +5582,7 @@
     <w:lsdException w:name="Hyperlink" w:semiHidden="1" w:unhideWhenUsed="1"/>
     <w:lsdException w:name="FollowedHyperlink" w:semiHidden="1" w:unhideWhenUsed="1"/>
     <w:lsdException w:name="Strong" w:uiPriority="22" w:qFormat="1"/>
-    <w:lsdException w:name="Emphasis" w:uiPriority="20" w:qFormat="1"/>
+    <w:lsdException w:name="Emphasis" w:uiPriority="0" w:qFormat="1"/>
     <w:lsdException w:name="Document Map" w:semiHidden="1" w:unhideWhenUsed="1"/>
     <w:lsdException w:name="Plain Text" w:semiHidden="1" w:unhideWhenUsed="1"/>
     <w:lsdException w:name="E-mail Signature" w:semiHidden="1" w:unhideWhenUsed="1"/>
@@ -5844,11 +6035,15 @@
   </w:style>
   <w:style w:type="character" w:default="1" w:styleId="DefaultParagraphFont">
     <w:name w:val="Default Paragraph Font"/>
+    <w:uiPriority w:val="1"/>
     <w:semiHidden/>
+    <w:unhideWhenUsed/>
   </w:style>
   <w:style w:type="table" w:default="1" w:styleId="TableNormal">
     <w:name w:val="Normal Table"/>
+    <w:uiPriority w:val="99"/>
     <w:semiHidden/>
+    <w:unhideWhenUsed/>
     <w:tblPr>
       <w:tblInd w:w="0" w:type="dxa"/>
       <w:tblCellMar>
@@ -5861,7 +6056,9 @@
   </w:style>
   <w:style w:type="numbering" w:default="1" w:styleId="NoList">
     <w:name w:val="No List"/>
+    <w:uiPriority w:val="99"/>
     <w:semiHidden/>
+    <w:unhideWhenUsed/>
   </w:style>
   <w:style w:type="paragraph" w:styleId="BodyText">
     <w:name w:val="Body Text"/>

</xml_diff>